<commit_message>
What If We got more time
</commit_message>
<xml_diff>
--- a/Report.docx
+++ b/Report.docx
@@ -3355,11 +3355,6 @@
       </w:r>
     </w:p>
     <w:p>
-      <w:r>
-        <w:br w:type="page"/>
-      </w:r>
-    </w:p>
-    <w:p>
       <w:pPr>
         <w:pStyle w:val="Heading1"/>
         <w:numPr>
@@ -4490,13 +4485,7 @@
       </w:pPr>
       <w:r>
         <w:lastRenderedPageBreak/>
-        <w:t>Lab</w:t>
-      </w:r>
-      <w:r>
-        <w:t>el</w:t>
-      </w:r>
-      <w:r>
-        <w:t xml:space="preserve"> encoding tất cả các categorical features</w:t>
+        <w:t>Label encoding tất cả các categorical features</w:t>
       </w:r>
     </w:p>
     <w:p>
@@ -4508,13 +4497,7 @@
         </w:numPr>
       </w:pPr>
       <w:r>
-        <w:t xml:space="preserve">Sampling </w:t>
-      </w:r>
-      <w:r>
-        <w:t>với tất cả các</w:t>
-      </w:r>
-      <w:r>
-        <w:t xml:space="preserve"> label encoded features</w:t>
+        <w:t>Sampling với tất cả các label encoded features</w:t>
       </w:r>
     </w:p>
     <w:p>
@@ -4559,13 +4542,7 @@
         </w:numPr>
       </w:pPr>
       <w:r>
-        <w:t xml:space="preserve">Tìm hiểu </w:t>
-      </w:r>
-      <w:r>
-        <w:t xml:space="preserve">thêm </w:t>
-      </w:r>
-      <w:r>
-        <w:t xml:space="preserve">về </w:t>
+        <w:t xml:space="preserve">Tìm hiểu thêm về </w:t>
       </w:r>
       <w:r>
         <w:rPr>
@@ -8077,6 +8054,7 @@
     <w:rsid w:val="00234D45"/>
     <w:rsid w:val="002E1116"/>
     <w:rsid w:val="0036061B"/>
+    <w:rsid w:val="00434C7D"/>
     <w:rsid w:val="005375CF"/>
     <w:rsid w:val="0059181D"/>
     <w:rsid w:val="005D6483"/>

</xml_diff>